<commit_message>
Implementasi CRUD API Kategori, User dan Barang Tugas Jobsheet 10
</commit_message>
<xml_diff>
--- a/Minggu 10/Laporan/16_Muhammad Farrel Caesarian_Jobsheet 10.docx
+++ b/Minggu 10/Laporan/16_Muhammad Farrel Caesarian_Jobsheet 10.docx
@@ -2994,9 +2994,9 @@
                 <w:szCs w:val="24"/>
               </w:rPr>
               <w:drawing>
-                <wp:inline distT="0" distB="0" distL="0" distR="0" wp14:anchorId="1B6DB8F5" wp14:editId="5B5D5D01">
-                  <wp:extent cx="3296110" cy="571580"/>
-                  <wp:effectExtent l="0" t="0" r="0" b="0"/>
+                <wp:inline distT="0" distB="0" distL="0" distR="0" wp14:anchorId="1B6DB8F5" wp14:editId="295B9E76">
+                  <wp:extent cx="2305050" cy="399720"/>
+                  <wp:effectExtent l="0" t="0" r="0" b="635"/>
                   <wp:docPr id="1551798891" name="Picture 1"/>
                   <wp:cNvGraphicFramePr>
                     <a:graphicFrameLocks xmlns:a="http://schemas.openxmlformats.org/drawingml/2006/main" noChangeAspect="1"/>
@@ -3017,7 +3017,7 @@
                         <pic:spPr>
                           <a:xfrm>
                             <a:off x="0" y="0"/>
-                            <a:ext cx="3296110" cy="571580"/>
+                            <a:ext cx="2325733" cy="403307"/>
                           </a:xfrm>
                           <a:prstGeom prst="rect">
                             <a:avLst/>
@@ -3030,6 +3030,15 @@
               </w:drawing>
             </w:r>
           </w:p>
+          <w:p>
+            <w:pPr>
+              <w:rPr>
+                <w:rFonts w:ascii="Times New Roman" w:eastAsia="SimSun" w:hAnsi="Times New Roman" w:cs="Times New Roman"/>
+                <w:sz w:val="24"/>
+                <w:szCs w:val="24"/>
+              </w:rPr>
+            </w:pPr>
+          </w:p>
         </w:tc>
       </w:tr>
       <w:tr>
@@ -3068,6 +3077,543 @@
                 <w:szCs w:val="24"/>
               </w:rPr>
             </w:pPr>
+            <w:r>
+              <w:rPr>
+                <w:rFonts w:ascii="Times New Roman" w:eastAsia="SimSun" w:hAnsi="Times New Roman" w:cs="Times New Roman"/>
+                <w:b/>
+                <w:bCs/>
+                <w:sz w:val="24"/>
+                <w:szCs w:val="24"/>
+              </w:rPr>
+              <w:t xml:space="preserve">Praktikum 3 </w:t>
+            </w:r>
+            <w:r>
+              <w:rPr>
+                <w:rFonts w:ascii="Times New Roman" w:eastAsia="SimSun" w:hAnsi="Times New Roman" w:cs="Times New Roman"/>
+                <w:sz w:val="24"/>
+                <w:szCs w:val="24"/>
+              </w:rPr>
+              <w:t>– Membuat RESTful API Logout</w:t>
+            </w:r>
+          </w:p>
+          <w:p>
+            <w:pPr>
+              <w:rPr>
+                <w:rFonts w:ascii="Times New Roman" w:eastAsia="SimSun" w:hAnsi="Times New Roman" w:cs="Times New Roman"/>
+                <w:sz w:val="24"/>
+                <w:szCs w:val="24"/>
+                <w:lang w:val="en-ID"/>
+              </w:rPr>
+            </w:pPr>
+            <w:r>
+              <w:rPr>
+                <w:rFonts w:ascii="Times New Roman" w:eastAsia="SimSun" w:hAnsi="Times New Roman" w:cs="Times New Roman"/>
+                <w:sz w:val="24"/>
+                <w:szCs w:val="24"/>
+                <w:lang w:val="en-ID"/>
+              </w:rPr>
+              <w:t>Tambahkan kode berikut pada file .env</w:t>
+            </w:r>
+          </w:p>
+          <w:p>
+            <w:pPr>
+              <w:rPr>
+                <w:rFonts w:ascii="Times New Roman" w:eastAsia="SimSun" w:hAnsi="Times New Roman" w:cs="Times New Roman"/>
+                <w:color w:val="2E74B5" w:themeColor="accent1" w:themeShade="BF"/>
+                <w:sz w:val="24"/>
+                <w:szCs w:val="24"/>
+                <w:lang w:val="en-ID"/>
+              </w:rPr>
+            </w:pPr>
+            <w:r>
+              <w:rPr>
+                <w:rFonts w:ascii="Times New Roman" w:eastAsia="SimSun" w:hAnsi="Times New Roman" w:cs="Times New Roman"/>
+                <w:color w:val="2E74B5" w:themeColor="accent1" w:themeShade="BF"/>
+                <w:sz w:val="24"/>
+                <w:szCs w:val="24"/>
+                <w:lang w:val="en-ID"/>
+              </w:rPr>
+              <w:t>JWT_SHOW_BLACKLIST_EXCEPTION=true</w:t>
+            </w:r>
+          </w:p>
+          <w:p>
+            <w:pPr>
+              <w:rPr>
+                <w:rFonts w:ascii="Times New Roman" w:eastAsia="SimSun" w:hAnsi="Times New Roman" w:cs="Times New Roman"/>
+                <w:color w:val="2E74B5" w:themeColor="accent1" w:themeShade="BF"/>
+                <w:sz w:val="24"/>
+                <w:szCs w:val="24"/>
+                <w:lang w:val="en-ID"/>
+              </w:rPr>
+            </w:pPr>
+            <w:r>
+              <w:rPr>
+                <w:rFonts w:ascii="Times New Roman" w:eastAsia="SimSun" w:hAnsi="Times New Roman" w:cs="Times New Roman"/>
+                <w:color w:val="2E74B5" w:themeColor="accent1" w:themeShade="BF"/>
+                <w:sz w:val="24"/>
+                <w:szCs w:val="24"/>
+                <w:lang w:val="en-ID"/>
+              </w:rPr>
+              <w:drawing>
+                <wp:inline distT="0" distB="0" distL="0" distR="0" wp14:anchorId="4033EEBA" wp14:editId="1B7E8865">
+                  <wp:extent cx="2959100" cy="392801"/>
+                  <wp:effectExtent l="0" t="0" r="0" b="7620"/>
+                  <wp:docPr id="1429039524" name="Picture 1"/>
+                  <wp:cNvGraphicFramePr>
+                    <a:graphicFrameLocks xmlns:a="http://schemas.openxmlformats.org/drawingml/2006/main" noChangeAspect="1"/>
+                  </wp:cNvGraphicFramePr>
+                  <a:graphic xmlns:a="http://schemas.openxmlformats.org/drawingml/2006/main">
+                    <a:graphicData uri="http://schemas.openxmlformats.org/drawingml/2006/picture">
+                      <pic:pic xmlns:pic="http://schemas.openxmlformats.org/drawingml/2006/picture">
+                        <pic:nvPicPr>
+                          <pic:cNvPr id="1429039524" name=""/>
+                          <pic:cNvPicPr/>
+                        </pic:nvPicPr>
+                        <pic:blipFill>
+                          <a:blip r:embed="rId30"/>
+                          <a:stretch>
+                            <a:fillRect/>
+                          </a:stretch>
+                        </pic:blipFill>
+                        <pic:spPr>
+                          <a:xfrm>
+                            <a:off x="0" y="0"/>
+                            <a:ext cx="2973879" cy="394763"/>
+                          </a:xfrm>
+                          <a:prstGeom prst="rect">
+                            <a:avLst/>
+                          </a:prstGeom>
+                        </pic:spPr>
+                      </pic:pic>
+                    </a:graphicData>
+                  </a:graphic>
+                </wp:inline>
+              </w:drawing>
+            </w:r>
+          </w:p>
+          <w:p>
+            <w:pPr>
+              <w:rPr>
+                <w:rFonts w:ascii="Times New Roman" w:eastAsia="SimSun" w:hAnsi="Times New Roman" w:cs="Times New Roman"/>
+                <w:color w:val="2E74B5" w:themeColor="accent1" w:themeShade="BF"/>
+                <w:sz w:val="24"/>
+                <w:szCs w:val="24"/>
+                <w:lang w:val="en-ID"/>
+              </w:rPr>
+            </w:pPr>
+          </w:p>
+          <w:p>
+            <w:pPr>
+              <w:rPr>
+                <w:rFonts w:ascii="Times New Roman" w:eastAsia="SimSun" w:hAnsi="Times New Roman" w:cs="Times New Roman"/>
+                <w:sz w:val="24"/>
+                <w:szCs w:val="24"/>
+                <w:lang w:val="en-ID"/>
+              </w:rPr>
+            </w:pPr>
+            <w:r>
+              <w:rPr>
+                <w:rFonts w:ascii="Times New Roman" w:eastAsia="SimSun" w:hAnsi="Times New Roman" w:cs="Times New Roman"/>
+                <w:sz w:val="24"/>
+                <w:szCs w:val="24"/>
+                <w:lang w:val="en-ID"/>
+              </w:rPr>
+              <w:t>Buat Controller baru dengan nama LogoutController.</w:t>
+            </w:r>
+          </w:p>
+          <w:p>
+            <w:pPr>
+              <w:rPr>
+                <w:rFonts w:ascii="Times New Roman" w:eastAsia="SimSun" w:hAnsi="Times New Roman" w:cs="Times New Roman"/>
+                <w:color w:val="2E74B5" w:themeColor="accent1" w:themeShade="BF"/>
+                <w:sz w:val="24"/>
+                <w:szCs w:val="24"/>
+                <w:lang w:val="en-ID"/>
+              </w:rPr>
+            </w:pPr>
+            <w:r>
+              <w:rPr>
+                <w:rFonts w:ascii="Times New Roman" w:eastAsia="SimSun" w:hAnsi="Times New Roman" w:cs="Times New Roman"/>
+                <w:color w:val="2E74B5" w:themeColor="accent1" w:themeShade="BF"/>
+                <w:sz w:val="24"/>
+                <w:szCs w:val="24"/>
+                <w:lang w:val="en-ID"/>
+              </w:rPr>
+              <w:t>php artisan make:controller Api/LogoutController</w:t>
+            </w:r>
+          </w:p>
+          <w:p>
+            <w:pPr>
+              <w:rPr>
+                <w:rFonts w:ascii="Times New Roman" w:eastAsia="SimSun" w:hAnsi="Times New Roman" w:cs="Times New Roman"/>
+                <w:sz w:val="24"/>
+                <w:szCs w:val="24"/>
+              </w:rPr>
+            </w:pPr>
+            <w:r>
+              <w:rPr>
+                <w:rFonts w:ascii="Times New Roman" w:eastAsia="SimSun" w:hAnsi="Times New Roman" w:cs="Times New Roman"/>
+                <w:sz w:val="24"/>
+                <w:szCs w:val="24"/>
+              </w:rPr>
+              <w:drawing>
+                <wp:inline distT="0" distB="0" distL="0" distR="0" wp14:anchorId="73BB364F" wp14:editId="059426E4">
+                  <wp:extent cx="4591050" cy="572638"/>
+                  <wp:effectExtent l="0" t="0" r="0" b="0"/>
+                  <wp:docPr id="1683946105" name="Picture 1"/>
+                  <wp:cNvGraphicFramePr>
+                    <a:graphicFrameLocks xmlns:a="http://schemas.openxmlformats.org/drawingml/2006/main" noChangeAspect="1"/>
+                  </wp:cNvGraphicFramePr>
+                  <a:graphic xmlns:a="http://schemas.openxmlformats.org/drawingml/2006/main">
+                    <a:graphicData uri="http://schemas.openxmlformats.org/drawingml/2006/picture">
+                      <pic:pic xmlns:pic="http://schemas.openxmlformats.org/drawingml/2006/picture">
+                        <pic:nvPicPr>
+                          <pic:cNvPr id="1683946105" name=""/>
+                          <pic:cNvPicPr/>
+                        </pic:nvPicPr>
+                        <pic:blipFill>
+                          <a:blip r:embed="rId31"/>
+                          <a:stretch>
+                            <a:fillRect/>
+                          </a:stretch>
+                        </pic:blipFill>
+                        <pic:spPr>
+                          <a:xfrm>
+                            <a:off x="0" y="0"/>
+                            <a:ext cx="4610156" cy="575021"/>
+                          </a:xfrm>
+                          <a:prstGeom prst="rect">
+                            <a:avLst/>
+                          </a:prstGeom>
+                        </pic:spPr>
+                      </pic:pic>
+                    </a:graphicData>
+                  </a:graphic>
+                </wp:inline>
+              </w:drawing>
+            </w:r>
+          </w:p>
+          <w:p>
+            <w:pPr>
+              <w:rPr>
+                <w:rFonts w:ascii="Times New Roman" w:eastAsia="SimSun" w:hAnsi="Times New Roman" w:cs="Times New Roman"/>
+                <w:sz w:val="24"/>
+                <w:szCs w:val="24"/>
+              </w:rPr>
+            </w:pPr>
+          </w:p>
+          <w:p>
+            <w:pPr>
+              <w:rPr>
+                <w:rFonts w:ascii="Times New Roman" w:eastAsia="SimSun" w:hAnsi="Times New Roman" w:cs="Times New Roman"/>
+                <w:sz w:val="24"/>
+                <w:szCs w:val="24"/>
+              </w:rPr>
+            </w:pPr>
+            <w:r>
+              <w:rPr>
+                <w:rFonts w:ascii="Times New Roman" w:eastAsia="SimSun" w:hAnsi="Times New Roman" w:cs="Times New Roman"/>
+                <w:sz w:val="24"/>
+                <w:szCs w:val="24"/>
+              </w:rPr>
+              <w:t>Lalu kita tambahkan routes pada api.php</w:t>
+            </w:r>
+          </w:p>
+          <w:p>
+            <w:pPr>
+              <w:rPr>
+                <w:rFonts w:ascii="Times New Roman" w:eastAsia="SimSun" w:hAnsi="Times New Roman" w:cs="Times New Roman"/>
+                <w:sz w:val="24"/>
+                <w:szCs w:val="24"/>
+              </w:rPr>
+            </w:pPr>
+            <w:r>
+              <w:rPr>
+                <w:rFonts w:ascii="Times New Roman" w:eastAsia="SimSun" w:hAnsi="Times New Roman" w:cs="Times New Roman"/>
+                <w:sz w:val="24"/>
+                <w:szCs w:val="24"/>
+              </w:rPr>
+              <w:drawing>
+                <wp:inline distT="0" distB="0" distL="0" distR="0" wp14:anchorId="2A92C81A" wp14:editId="60066DF6">
+                  <wp:extent cx="4654550" cy="218550"/>
+                  <wp:effectExtent l="0" t="0" r="0" b="0"/>
+                  <wp:docPr id="1935061828" name="Picture 1"/>
+                  <wp:cNvGraphicFramePr>
+                    <a:graphicFrameLocks xmlns:a="http://schemas.openxmlformats.org/drawingml/2006/main" noChangeAspect="1"/>
+                  </wp:cNvGraphicFramePr>
+                  <a:graphic xmlns:a="http://schemas.openxmlformats.org/drawingml/2006/main">
+                    <a:graphicData uri="http://schemas.openxmlformats.org/drawingml/2006/picture">
+                      <pic:pic xmlns:pic="http://schemas.openxmlformats.org/drawingml/2006/picture">
+                        <pic:nvPicPr>
+                          <pic:cNvPr id="1935061828" name=""/>
+                          <pic:cNvPicPr/>
+                        </pic:nvPicPr>
+                        <pic:blipFill>
+                          <a:blip r:embed="rId32"/>
+                          <a:stretch>
+                            <a:fillRect/>
+                          </a:stretch>
+                        </pic:blipFill>
+                        <pic:spPr>
+                          <a:xfrm>
+                            <a:off x="0" y="0"/>
+                            <a:ext cx="4720754" cy="221659"/>
+                          </a:xfrm>
+                          <a:prstGeom prst="rect">
+                            <a:avLst/>
+                          </a:prstGeom>
+                        </pic:spPr>
+                      </pic:pic>
+                    </a:graphicData>
+                  </a:graphic>
+                </wp:inline>
+              </w:drawing>
+            </w:r>
+          </w:p>
+          <w:p>
+            <w:pPr>
+              <w:rPr>
+                <w:rFonts w:ascii="Times New Roman" w:eastAsia="SimSun" w:hAnsi="Times New Roman" w:cs="Times New Roman"/>
+                <w:sz w:val="24"/>
+                <w:szCs w:val="24"/>
+              </w:rPr>
+            </w:pPr>
+          </w:p>
+          <w:p>
+            <w:pPr>
+              <w:rPr>
+                <w:rFonts w:ascii="Times New Roman" w:eastAsia="SimSun" w:hAnsi="Times New Roman" w:cs="Times New Roman"/>
+                <w:sz w:val="24"/>
+                <w:szCs w:val="24"/>
+              </w:rPr>
+            </w:pPr>
+          </w:p>
+          <w:p>
+            <w:pPr>
+              <w:rPr>
+                <w:rFonts w:ascii="Times New Roman" w:eastAsia="SimSun" w:hAnsi="Times New Roman" w:cs="Times New Roman"/>
+                <w:sz w:val="24"/>
+                <w:szCs w:val="24"/>
+              </w:rPr>
+            </w:pPr>
+          </w:p>
+          <w:p>
+            <w:pPr>
+              <w:rPr>
+                <w:rFonts w:ascii="Times New Roman" w:eastAsia="SimSun" w:hAnsi="Times New Roman" w:cs="Times New Roman"/>
+                <w:sz w:val="24"/>
+                <w:szCs w:val="24"/>
+              </w:rPr>
+            </w:pPr>
+          </w:p>
+          <w:p>
+            <w:pPr>
+              <w:rPr>
+                <w:rFonts w:ascii="Times New Roman" w:eastAsia="SimSun" w:hAnsi="Times New Roman" w:cs="Times New Roman"/>
+                <w:sz w:val="24"/>
+                <w:szCs w:val="24"/>
+              </w:rPr>
+            </w:pPr>
+          </w:p>
+          <w:p>
+            <w:pPr>
+              <w:rPr>
+                <w:rFonts w:ascii="Times New Roman" w:eastAsia="SimSun" w:hAnsi="Times New Roman" w:cs="Times New Roman"/>
+                <w:sz w:val="24"/>
+                <w:szCs w:val="24"/>
+              </w:rPr>
+            </w:pPr>
+          </w:p>
+          <w:p>
+            <w:pPr>
+              <w:rPr>
+                <w:rFonts w:ascii="Times New Roman" w:eastAsia="SimSun" w:hAnsi="Times New Roman" w:cs="Times New Roman"/>
+                <w:sz w:val="24"/>
+                <w:szCs w:val="24"/>
+              </w:rPr>
+            </w:pPr>
+          </w:p>
+          <w:p>
+            <w:pPr>
+              <w:rPr>
+                <w:rFonts w:ascii="Times New Roman" w:eastAsia="SimSun" w:hAnsi="Times New Roman" w:cs="Times New Roman"/>
+                <w:sz w:val="24"/>
+                <w:szCs w:val="24"/>
+              </w:rPr>
+            </w:pPr>
+          </w:p>
+          <w:p>
+            <w:pPr>
+              <w:rPr>
+                <w:rFonts w:ascii="Times New Roman" w:eastAsia="SimSun" w:hAnsi="Times New Roman" w:cs="Times New Roman"/>
+                <w:sz w:val="24"/>
+                <w:szCs w:val="24"/>
+              </w:rPr>
+            </w:pPr>
+          </w:p>
+          <w:p>
+            <w:pPr>
+              <w:rPr>
+                <w:rFonts w:ascii="Times New Roman" w:eastAsia="SimSun" w:hAnsi="Times New Roman" w:cs="Times New Roman"/>
+                <w:sz w:val="24"/>
+                <w:szCs w:val="24"/>
+              </w:rPr>
+            </w:pPr>
+          </w:p>
+          <w:p>
+            <w:pPr>
+              <w:rPr>
+                <w:rFonts w:ascii="Times New Roman" w:eastAsia="SimSun" w:hAnsi="Times New Roman" w:cs="Times New Roman"/>
+                <w:sz w:val="24"/>
+                <w:szCs w:val="24"/>
+              </w:rPr>
+            </w:pPr>
+            <w:r>
+              <w:rPr>
+                <w:rFonts w:ascii="Times New Roman" w:eastAsia="SimSun" w:hAnsi="Times New Roman" w:cs="Times New Roman"/>
+                <w:sz w:val="24"/>
+                <w:szCs w:val="24"/>
+              </w:rPr>
+              <w:lastRenderedPageBreak/>
+              <w:t>Jika sudah, kita akan melakukan uji coba REST API melalui aplikasi Postman. Buka aplikasi Postman, isi URL localhost/PWL_POS/public/api/logout serta method POST.</w:t>
+            </w:r>
+          </w:p>
+          <w:p>
+            <w:pPr>
+              <w:rPr>
+                <w:rFonts w:ascii="Times New Roman" w:eastAsia="SimSun" w:hAnsi="Times New Roman" w:cs="Times New Roman"/>
+                <w:sz w:val="24"/>
+                <w:szCs w:val="24"/>
+              </w:rPr>
+            </w:pPr>
+            <w:r>
+              <w:rPr>
+                <w:rFonts w:ascii="Times New Roman" w:eastAsia="SimSun" w:hAnsi="Times New Roman" w:cs="Times New Roman"/>
+                <w:sz w:val="24"/>
+                <w:szCs w:val="24"/>
+              </w:rPr>
+              <w:drawing>
+                <wp:inline distT="0" distB="0" distL="0" distR="0" wp14:anchorId="3D45E0BF" wp14:editId="1B894797">
+                  <wp:extent cx="4673600" cy="3153807"/>
+                  <wp:effectExtent l="0" t="0" r="0" b="8890"/>
+                  <wp:docPr id="1878924056" name="Picture 1"/>
+                  <wp:cNvGraphicFramePr>
+                    <a:graphicFrameLocks xmlns:a="http://schemas.openxmlformats.org/drawingml/2006/main" noChangeAspect="1"/>
+                  </wp:cNvGraphicFramePr>
+                  <a:graphic xmlns:a="http://schemas.openxmlformats.org/drawingml/2006/main">
+                    <a:graphicData uri="http://schemas.openxmlformats.org/drawingml/2006/picture">
+                      <pic:pic xmlns:pic="http://schemas.openxmlformats.org/drawingml/2006/picture">
+                        <pic:nvPicPr>
+                          <pic:cNvPr id="1878924056" name=""/>
+                          <pic:cNvPicPr/>
+                        </pic:nvPicPr>
+                        <pic:blipFill>
+                          <a:blip r:embed="rId33"/>
+                          <a:stretch>
+                            <a:fillRect/>
+                          </a:stretch>
+                        </pic:blipFill>
+                        <pic:spPr>
+                          <a:xfrm>
+                            <a:off x="0" y="0"/>
+                            <a:ext cx="4681059" cy="3158841"/>
+                          </a:xfrm>
+                          <a:prstGeom prst="rect">
+                            <a:avLst/>
+                          </a:prstGeom>
+                        </pic:spPr>
+                      </pic:pic>
+                    </a:graphicData>
+                  </a:graphic>
+                </wp:inline>
+              </w:drawing>
+            </w:r>
+          </w:p>
+          <w:p>
+            <w:pPr>
+              <w:rPr>
+                <w:rFonts w:ascii="Times New Roman" w:eastAsia="SimSun" w:hAnsi="Times New Roman" w:cs="Times New Roman"/>
+                <w:sz w:val="24"/>
+                <w:szCs w:val="24"/>
+              </w:rPr>
+            </w:pPr>
+          </w:p>
+          <w:p>
+            <w:pPr>
+              <w:rPr>
+                <w:rFonts w:ascii="Times New Roman" w:eastAsia="SimSun" w:hAnsi="Times New Roman" w:cs="Times New Roman"/>
+                <w:sz w:val="24"/>
+                <w:szCs w:val="24"/>
+              </w:rPr>
+            </w:pPr>
+            <w:r>
+              <w:rPr>
+                <w:rFonts w:ascii="Times New Roman" w:eastAsia="SimSun" w:hAnsi="Times New Roman" w:cs="Times New Roman"/>
+                <w:sz w:val="24"/>
+                <w:szCs w:val="24"/>
+              </w:rPr>
+              <w:t>Lakukan commit perubahan file pada Github</w:t>
+            </w:r>
+          </w:p>
+          <w:p>
+            <w:pPr>
+              <w:rPr>
+                <w:rFonts w:ascii="Times New Roman" w:eastAsia="SimSun" w:hAnsi="Times New Roman" w:cs="Times New Roman"/>
+                <w:sz w:val="24"/>
+                <w:szCs w:val="24"/>
+              </w:rPr>
+            </w:pPr>
+            <w:r>
+              <w:rPr>
+                <w:rFonts w:ascii="Times New Roman" w:eastAsia="SimSun" w:hAnsi="Times New Roman" w:cs="Times New Roman"/>
+                <w:sz w:val="24"/>
+                <w:szCs w:val="24"/>
+              </w:rPr>
+              <w:drawing>
+                <wp:inline distT="0" distB="0" distL="0" distR="0" wp14:anchorId="55456E14" wp14:editId="639CC729">
+                  <wp:extent cx="3343742" cy="628738"/>
+                  <wp:effectExtent l="0" t="0" r="0" b="0"/>
+                  <wp:docPr id="1130475007" name="Picture 1"/>
+                  <wp:cNvGraphicFramePr>
+                    <a:graphicFrameLocks xmlns:a="http://schemas.openxmlformats.org/drawingml/2006/main" noChangeAspect="1"/>
+                  </wp:cNvGraphicFramePr>
+                  <a:graphic xmlns:a="http://schemas.openxmlformats.org/drawingml/2006/main">
+                    <a:graphicData uri="http://schemas.openxmlformats.org/drawingml/2006/picture">
+                      <pic:pic xmlns:pic="http://schemas.openxmlformats.org/drawingml/2006/picture">
+                        <pic:nvPicPr>
+                          <pic:cNvPr id="1130475007" name=""/>
+                          <pic:cNvPicPr/>
+                        </pic:nvPicPr>
+                        <pic:blipFill>
+                          <a:blip r:embed="rId34"/>
+                          <a:stretch>
+                            <a:fillRect/>
+                          </a:stretch>
+                        </pic:blipFill>
+                        <pic:spPr>
+                          <a:xfrm>
+                            <a:off x="0" y="0"/>
+                            <a:ext cx="3343742" cy="628738"/>
+                          </a:xfrm>
+                          <a:prstGeom prst="rect">
+                            <a:avLst/>
+                          </a:prstGeom>
+                        </pic:spPr>
+                      </pic:pic>
+                    </a:graphicData>
+                  </a:graphic>
+                </wp:inline>
+              </w:drawing>
+            </w:r>
+          </w:p>
+          <w:p>
+            <w:pPr>
+              <w:rPr>
+                <w:rFonts w:ascii="Times New Roman" w:eastAsia="SimSun" w:hAnsi="Times New Roman" w:cs="Times New Roman"/>
+                <w:sz w:val="24"/>
+                <w:szCs w:val="24"/>
+              </w:rPr>
+            </w:pPr>
           </w:p>
         </w:tc>
       </w:tr>
@@ -3090,6 +3636,7 @@
                 <w:sz w:val="24"/>
                 <w:szCs w:val="24"/>
               </w:rPr>
+              <w:lastRenderedPageBreak/>
               <w:t>4.</w:t>
             </w:r>
           </w:p>
@@ -3106,6 +3653,990 @@
                 <w:szCs w:val="24"/>
               </w:rPr>
             </w:pPr>
+            <w:r>
+              <w:rPr>
+                <w:rFonts w:ascii="Times New Roman" w:eastAsia="SimSun" w:hAnsi="Times New Roman" w:cs="Times New Roman"/>
+                <w:b/>
+                <w:bCs/>
+                <w:sz w:val="24"/>
+                <w:szCs w:val="24"/>
+              </w:rPr>
+              <w:t xml:space="preserve">Praktikum 4 </w:t>
+            </w:r>
+            <w:r>
+              <w:rPr>
+                <w:rFonts w:ascii="Times New Roman" w:eastAsia="SimSun" w:hAnsi="Times New Roman" w:cs="Times New Roman"/>
+                <w:sz w:val="24"/>
+                <w:szCs w:val="24"/>
+              </w:rPr>
+              <w:t>– Implementasi CRUD dalam RESTful API</w:t>
+            </w:r>
+          </w:p>
+          <w:p>
+            <w:pPr>
+              <w:rPr>
+                <w:rFonts w:ascii="Times New Roman" w:eastAsia="SimSun" w:hAnsi="Times New Roman" w:cs="Times New Roman"/>
+                <w:sz w:val="24"/>
+                <w:szCs w:val="24"/>
+                <w:lang w:val="en-ID"/>
+              </w:rPr>
+            </w:pPr>
+            <w:r>
+              <w:rPr>
+                <w:rFonts w:ascii="Times New Roman" w:eastAsia="SimSun" w:hAnsi="Times New Roman" w:cs="Times New Roman"/>
+                <w:sz w:val="24"/>
+                <w:szCs w:val="24"/>
+                <w:lang w:val="en-ID"/>
+              </w:rPr>
+              <w:t>Pertama, buat controller untuk mengolah API pada data level.</w:t>
+            </w:r>
+          </w:p>
+          <w:p>
+            <w:pPr>
+              <w:rPr>
+                <w:rFonts w:ascii="Times New Roman" w:eastAsia="SimSun" w:hAnsi="Times New Roman" w:cs="Times New Roman"/>
+                <w:color w:val="2E74B5" w:themeColor="accent1" w:themeShade="BF"/>
+                <w:sz w:val="24"/>
+                <w:szCs w:val="24"/>
+                <w:lang w:val="en-ID"/>
+              </w:rPr>
+            </w:pPr>
+            <w:r>
+              <w:rPr>
+                <w:rFonts w:ascii="Times New Roman" w:eastAsia="SimSun" w:hAnsi="Times New Roman" w:cs="Times New Roman"/>
+                <w:color w:val="2E74B5" w:themeColor="accent1" w:themeShade="BF"/>
+                <w:sz w:val="24"/>
+                <w:szCs w:val="24"/>
+                <w:lang w:val="en-ID"/>
+              </w:rPr>
+              <w:t>php artisan make:controller Api/LevelController</w:t>
+            </w:r>
+          </w:p>
+          <w:p>
+            <w:pPr>
+              <w:rPr>
+                <w:rFonts w:ascii="Times New Roman" w:eastAsia="SimSun" w:hAnsi="Times New Roman" w:cs="Times New Roman"/>
+                <w:sz w:val="24"/>
+                <w:szCs w:val="24"/>
+              </w:rPr>
+            </w:pPr>
+            <w:r>
+              <w:rPr>
+                <w:rFonts w:ascii="Times New Roman" w:eastAsia="SimSun" w:hAnsi="Times New Roman" w:cs="Times New Roman"/>
+                <w:sz w:val="24"/>
+                <w:szCs w:val="24"/>
+              </w:rPr>
+              <w:drawing>
+                <wp:inline distT="0" distB="0" distL="0" distR="0" wp14:anchorId="45EF5FED" wp14:editId="40DCD135">
+                  <wp:extent cx="4495800" cy="551014"/>
+                  <wp:effectExtent l="0" t="0" r="0" b="1905"/>
+                  <wp:docPr id="133747170" name="Picture 1"/>
+                  <wp:cNvGraphicFramePr>
+                    <a:graphicFrameLocks xmlns:a="http://schemas.openxmlformats.org/drawingml/2006/main" noChangeAspect="1"/>
+                  </wp:cNvGraphicFramePr>
+                  <a:graphic xmlns:a="http://schemas.openxmlformats.org/drawingml/2006/main">
+                    <a:graphicData uri="http://schemas.openxmlformats.org/drawingml/2006/picture">
+                      <pic:pic xmlns:pic="http://schemas.openxmlformats.org/drawingml/2006/picture">
+                        <pic:nvPicPr>
+                          <pic:cNvPr id="133747170" name=""/>
+                          <pic:cNvPicPr/>
+                        </pic:nvPicPr>
+                        <pic:blipFill>
+                          <a:blip r:embed="rId35"/>
+                          <a:stretch>
+                            <a:fillRect/>
+                          </a:stretch>
+                        </pic:blipFill>
+                        <pic:spPr>
+                          <a:xfrm>
+                            <a:off x="0" y="0"/>
+                            <a:ext cx="4517424" cy="553664"/>
+                          </a:xfrm>
+                          <a:prstGeom prst="rect">
+                            <a:avLst/>
+                          </a:prstGeom>
+                        </pic:spPr>
+                      </pic:pic>
+                    </a:graphicData>
+                  </a:graphic>
+                </wp:inline>
+              </w:drawing>
+            </w:r>
+          </w:p>
+          <w:p>
+            <w:pPr>
+              <w:rPr>
+                <w:rFonts w:ascii="Times New Roman" w:eastAsia="SimSun" w:hAnsi="Times New Roman" w:cs="Times New Roman"/>
+                <w:sz w:val="24"/>
+                <w:szCs w:val="24"/>
+              </w:rPr>
+            </w:pPr>
+          </w:p>
+          <w:p>
+            <w:pPr>
+              <w:rPr>
+                <w:rFonts w:ascii="Times New Roman" w:eastAsia="SimSun" w:hAnsi="Times New Roman" w:cs="Times New Roman"/>
+                <w:sz w:val="24"/>
+                <w:szCs w:val="24"/>
+                <w:lang w:val="en-ID"/>
+              </w:rPr>
+            </w:pPr>
+            <w:r>
+              <w:rPr>
+                <w:rFonts w:ascii="Times New Roman" w:eastAsia="SimSun" w:hAnsi="Times New Roman" w:cs="Times New Roman"/>
+                <w:sz w:val="24"/>
+                <w:szCs w:val="24"/>
+                <w:lang w:val="en-ID"/>
+              </w:rPr>
+              <w:t>Setelah berhasil, buka file tersebut dan tuliskan kode seperti berikut yang berisi fungsi</w:t>
+            </w:r>
+            <w:r>
+              <w:rPr>
+                <w:rFonts w:ascii="Times New Roman" w:eastAsia="SimSun" w:hAnsi="Times New Roman" w:cs="Times New Roman"/>
+                <w:sz w:val="24"/>
+                <w:szCs w:val="24"/>
+                <w:lang w:val="en-ID"/>
+              </w:rPr>
+              <w:t xml:space="preserve"> </w:t>
+            </w:r>
+            <w:r>
+              <w:rPr>
+                <w:rFonts w:ascii="Times New Roman" w:eastAsia="SimSun" w:hAnsi="Times New Roman" w:cs="Times New Roman"/>
+                <w:sz w:val="24"/>
+                <w:szCs w:val="24"/>
+                <w:lang w:val="en-ID"/>
+              </w:rPr>
+              <w:t>CRUDnya</w:t>
+            </w:r>
+          </w:p>
+          <w:p>
+            <w:pPr>
+              <w:rPr>
+                <w:rFonts w:ascii="Times New Roman" w:eastAsia="SimSun" w:hAnsi="Times New Roman" w:cs="Times New Roman"/>
+                <w:sz w:val="24"/>
+                <w:szCs w:val="24"/>
+              </w:rPr>
+            </w:pPr>
+            <w:r>
+              <w:rPr>
+                <w:rFonts w:ascii="Times New Roman" w:eastAsia="SimSun" w:hAnsi="Times New Roman" w:cs="Times New Roman"/>
+                <w:sz w:val="24"/>
+                <w:szCs w:val="24"/>
+              </w:rPr>
+              <w:drawing>
+                <wp:inline distT="0" distB="0" distL="0" distR="0" wp14:anchorId="16C0E643" wp14:editId="07C4C7D6">
+                  <wp:extent cx="3289300" cy="2227980"/>
+                  <wp:effectExtent l="0" t="0" r="6350" b="1270"/>
+                  <wp:docPr id="220620097" name="Picture 1"/>
+                  <wp:cNvGraphicFramePr>
+                    <a:graphicFrameLocks xmlns:a="http://schemas.openxmlformats.org/drawingml/2006/main" noChangeAspect="1"/>
+                  </wp:cNvGraphicFramePr>
+                  <a:graphic xmlns:a="http://schemas.openxmlformats.org/drawingml/2006/main">
+                    <a:graphicData uri="http://schemas.openxmlformats.org/drawingml/2006/picture">
+                      <pic:pic xmlns:pic="http://schemas.openxmlformats.org/drawingml/2006/picture">
+                        <pic:nvPicPr>
+                          <pic:cNvPr id="220620097" name=""/>
+                          <pic:cNvPicPr/>
+                        </pic:nvPicPr>
+                        <pic:blipFill>
+                          <a:blip r:embed="rId36"/>
+                          <a:stretch>
+                            <a:fillRect/>
+                          </a:stretch>
+                        </pic:blipFill>
+                        <pic:spPr>
+                          <a:xfrm>
+                            <a:off x="0" y="0"/>
+                            <a:ext cx="3301082" cy="2235960"/>
+                          </a:xfrm>
+                          <a:prstGeom prst="rect">
+                            <a:avLst/>
+                          </a:prstGeom>
+                        </pic:spPr>
+                      </pic:pic>
+                    </a:graphicData>
+                  </a:graphic>
+                </wp:inline>
+              </w:drawing>
+            </w:r>
+          </w:p>
+          <w:p>
+            <w:pPr>
+              <w:rPr>
+                <w:rFonts w:ascii="Times New Roman" w:eastAsia="SimSun" w:hAnsi="Times New Roman" w:cs="Times New Roman"/>
+                <w:sz w:val="24"/>
+                <w:szCs w:val="24"/>
+              </w:rPr>
+            </w:pPr>
+            <w:r>
+              <w:rPr>
+                <w:rFonts w:ascii="Times New Roman" w:eastAsia="SimSun" w:hAnsi="Times New Roman" w:cs="Times New Roman"/>
+                <w:sz w:val="24"/>
+                <w:szCs w:val="24"/>
+              </w:rPr>
+              <w:lastRenderedPageBreak/>
+              <w:t>Kemudian kita lengkapi routes pada api.php</w:t>
+            </w:r>
+          </w:p>
+          <w:p>
+            <w:pPr>
+              <w:rPr>
+                <w:rFonts w:ascii="Times New Roman" w:eastAsia="SimSun" w:hAnsi="Times New Roman" w:cs="Times New Roman"/>
+                <w:sz w:val="24"/>
+                <w:szCs w:val="24"/>
+              </w:rPr>
+            </w:pPr>
+            <w:r>
+              <w:rPr>
+                <w:rFonts w:ascii="Times New Roman" w:eastAsia="SimSun" w:hAnsi="Times New Roman" w:cs="Times New Roman"/>
+                <w:sz w:val="24"/>
+                <w:szCs w:val="24"/>
+              </w:rPr>
+              <w:drawing>
+                <wp:inline distT="0" distB="0" distL="0" distR="0" wp14:anchorId="16F51078" wp14:editId="28CB5B4B">
+                  <wp:extent cx="4718050" cy="1061646"/>
+                  <wp:effectExtent l="0" t="0" r="6350" b="5715"/>
+                  <wp:docPr id="1022670940" name="Picture 1"/>
+                  <wp:cNvGraphicFramePr>
+                    <a:graphicFrameLocks xmlns:a="http://schemas.openxmlformats.org/drawingml/2006/main" noChangeAspect="1"/>
+                  </wp:cNvGraphicFramePr>
+                  <a:graphic xmlns:a="http://schemas.openxmlformats.org/drawingml/2006/main">
+                    <a:graphicData uri="http://schemas.openxmlformats.org/drawingml/2006/picture">
+                      <pic:pic xmlns:pic="http://schemas.openxmlformats.org/drawingml/2006/picture">
+                        <pic:nvPicPr>
+                          <pic:cNvPr id="1022670940" name=""/>
+                          <pic:cNvPicPr/>
+                        </pic:nvPicPr>
+                        <pic:blipFill>
+                          <a:blip r:embed="rId37"/>
+                          <a:stretch>
+                            <a:fillRect/>
+                          </a:stretch>
+                        </pic:blipFill>
+                        <pic:spPr>
+                          <a:xfrm>
+                            <a:off x="0" y="0"/>
+                            <a:ext cx="4727979" cy="1063880"/>
+                          </a:xfrm>
+                          <a:prstGeom prst="rect">
+                            <a:avLst/>
+                          </a:prstGeom>
+                        </pic:spPr>
+                      </pic:pic>
+                    </a:graphicData>
+                  </a:graphic>
+                </wp:inline>
+              </w:drawing>
+            </w:r>
+          </w:p>
+          <w:p>
+            <w:pPr>
+              <w:rPr>
+                <w:rFonts w:ascii="Times New Roman" w:eastAsia="SimSun" w:hAnsi="Times New Roman" w:cs="Times New Roman"/>
+                <w:sz w:val="24"/>
+                <w:szCs w:val="24"/>
+              </w:rPr>
+            </w:pPr>
+          </w:p>
+          <w:p>
+            <w:pPr>
+              <w:rPr>
+                <w:rFonts w:ascii="Times New Roman" w:eastAsia="SimSun" w:hAnsi="Times New Roman" w:cs="Times New Roman"/>
+                <w:sz w:val="24"/>
+                <w:szCs w:val="24"/>
+              </w:rPr>
+            </w:pPr>
+            <w:r>
+              <w:rPr>
+                <w:rFonts w:ascii="Times New Roman" w:eastAsia="SimSun" w:hAnsi="Times New Roman" w:cs="Times New Roman"/>
+                <w:sz w:val="24"/>
+                <w:szCs w:val="24"/>
+              </w:rPr>
+              <w:t>Jika sudah. Lakukan uji coba API mulai dari fungsi untuk menampilkan data. Gunakan URL: localhost/PWL_POS-main/public/api/levels dan method GET. Jelaskan dan berikan screenshoot hasil percobaan Anda.</w:t>
+            </w:r>
+          </w:p>
+          <w:p>
+            <w:pPr>
+              <w:rPr>
+                <w:rFonts w:ascii="Times New Roman" w:eastAsia="SimSun" w:hAnsi="Times New Roman" w:cs="Times New Roman"/>
+                <w:sz w:val="24"/>
+                <w:szCs w:val="24"/>
+              </w:rPr>
+            </w:pPr>
+            <w:r>
+              <w:rPr>
+                <w:rFonts w:ascii="Times New Roman" w:eastAsia="SimSun" w:hAnsi="Times New Roman" w:cs="Times New Roman"/>
+                <w:sz w:val="24"/>
+                <w:szCs w:val="24"/>
+              </w:rPr>
+              <w:drawing>
+                <wp:inline distT="0" distB="0" distL="0" distR="0" wp14:anchorId="73D72CFD" wp14:editId="5B54157B">
+                  <wp:extent cx="4254500" cy="2881750"/>
+                  <wp:effectExtent l="0" t="0" r="0" b="0"/>
+                  <wp:docPr id="500360801" name="Picture 1"/>
+                  <wp:cNvGraphicFramePr>
+                    <a:graphicFrameLocks xmlns:a="http://schemas.openxmlformats.org/drawingml/2006/main" noChangeAspect="1"/>
+                  </wp:cNvGraphicFramePr>
+                  <a:graphic xmlns:a="http://schemas.openxmlformats.org/drawingml/2006/main">
+                    <a:graphicData uri="http://schemas.openxmlformats.org/drawingml/2006/picture">
+                      <pic:pic xmlns:pic="http://schemas.openxmlformats.org/drawingml/2006/picture">
+                        <pic:nvPicPr>
+                          <pic:cNvPr id="500360801" name=""/>
+                          <pic:cNvPicPr/>
+                        </pic:nvPicPr>
+                        <pic:blipFill>
+                          <a:blip r:embed="rId38"/>
+                          <a:stretch>
+                            <a:fillRect/>
+                          </a:stretch>
+                        </pic:blipFill>
+                        <pic:spPr>
+                          <a:xfrm>
+                            <a:off x="0" y="0"/>
+                            <a:ext cx="4258076" cy="2884172"/>
+                          </a:xfrm>
+                          <a:prstGeom prst="rect">
+                            <a:avLst/>
+                          </a:prstGeom>
+                        </pic:spPr>
+                      </pic:pic>
+                    </a:graphicData>
+                  </a:graphic>
+                </wp:inline>
+              </w:drawing>
+            </w:r>
+          </w:p>
+          <w:p>
+            <w:pPr>
+              <w:rPr>
+                <w:rFonts w:ascii="Times New Roman" w:eastAsia="SimSun" w:hAnsi="Times New Roman" w:cs="Times New Roman"/>
+                <w:sz w:val="24"/>
+                <w:szCs w:val="24"/>
+              </w:rPr>
+            </w:pPr>
+            <w:r>
+              <w:rPr>
+                <w:rFonts w:ascii="Times New Roman" w:eastAsia="SimSun" w:hAnsi="Times New Roman" w:cs="Times New Roman"/>
+                <w:sz w:val="24"/>
+                <w:szCs w:val="24"/>
+              </w:rPr>
+              <w:t>Menampilkan daftar level pada system pos</w:t>
+            </w:r>
+          </w:p>
+          <w:p>
+            <w:pPr>
+              <w:rPr>
+                <w:rFonts w:ascii="Times New Roman" w:eastAsia="SimSun" w:hAnsi="Times New Roman" w:cs="Times New Roman"/>
+                <w:sz w:val="24"/>
+                <w:szCs w:val="24"/>
+              </w:rPr>
+            </w:pPr>
+          </w:p>
+          <w:p>
+            <w:pPr>
+              <w:rPr>
+                <w:rFonts w:ascii="Times New Roman" w:eastAsia="SimSun" w:hAnsi="Times New Roman" w:cs="Times New Roman"/>
+                <w:sz w:val="24"/>
+                <w:szCs w:val="24"/>
+              </w:rPr>
+            </w:pPr>
+            <w:r>
+              <w:rPr>
+                <w:rFonts w:ascii="Times New Roman" w:eastAsia="SimSun" w:hAnsi="Times New Roman" w:cs="Times New Roman"/>
+                <w:sz w:val="24"/>
+                <w:szCs w:val="24"/>
+              </w:rPr>
+              <w:t>Kemudian, lakukan percobaan penambahan data dengan URL : localhost/PWL_POSmain/public/api/levels dan method POST seperti di bawah ini</w:t>
+            </w:r>
+          </w:p>
+          <w:p>
+            <w:pPr>
+              <w:rPr>
+                <w:rFonts w:ascii="Times New Roman" w:eastAsia="SimSun" w:hAnsi="Times New Roman" w:cs="Times New Roman"/>
+                <w:sz w:val="24"/>
+                <w:szCs w:val="24"/>
+              </w:rPr>
+            </w:pPr>
+            <w:r>
+              <w:rPr>
+                <w:rFonts w:ascii="Times New Roman" w:eastAsia="SimSun" w:hAnsi="Times New Roman" w:cs="Times New Roman"/>
+                <w:sz w:val="24"/>
+                <w:szCs w:val="24"/>
+              </w:rPr>
+              <w:drawing>
+                <wp:inline distT="0" distB="0" distL="0" distR="0" wp14:anchorId="501DC3C5" wp14:editId="39CBDF0C">
+                  <wp:extent cx="4514850" cy="2860239"/>
+                  <wp:effectExtent l="0" t="0" r="0" b="0"/>
+                  <wp:docPr id="424424236" name="Picture 1"/>
+                  <wp:cNvGraphicFramePr>
+                    <a:graphicFrameLocks xmlns:a="http://schemas.openxmlformats.org/drawingml/2006/main" noChangeAspect="1"/>
+                  </wp:cNvGraphicFramePr>
+                  <a:graphic xmlns:a="http://schemas.openxmlformats.org/drawingml/2006/main">
+                    <a:graphicData uri="http://schemas.openxmlformats.org/drawingml/2006/picture">
+                      <pic:pic xmlns:pic="http://schemas.openxmlformats.org/drawingml/2006/picture">
+                        <pic:nvPicPr>
+                          <pic:cNvPr id="424424236" name=""/>
+                          <pic:cNvPicPr/>
+                        </pic:nvPicPr>
+                        <pic:blipFill>
+                          <a:blip r:embed="rId39"/>
+                          <a:stretch>
+                            <a:fillRect/>
+                          </a:stretch>
+                        </pic:blipFill>
+                        <pic:spPr>
+                          <a:xfrm>
+                            <a:off x="0" y="0"/>
+                            <a:ext cx="4526524" cy="2867635"/>
+                          </a:xfrm>
+                          <a:prstGeom prst="rect">
+                            <a:avLst/>
+                          </a:prstGeom>
+                        </pic:spPr>
+                      </pic:pic>
+                    </a:graphicData>
+                  </a:graphic>
+                </wp:inline>
+              </w:drawing>
+            </w:r>
+          </w:p>
+          <w:p>
+            <w:pPr>
+              <w:rPr>
+                <w:rFonts w:ascii="Times New Roman" w:eastAsia="SimSun" w:hAnsi="Times New Roman" w:cs="Times New Roman"/>
+                <w:sz w:val="24"/>
+                <w:szCs w:val="24"/>
+              </w:rPr>
+            </w:pPr>
+            <w:r>
+              <w:rPr>
+                <w:rFonts w:ascii="Times New Roman" w:eastAsia="SimSun" w:hAnsi="Times New Roman" w:cs="Times New Roman"/>
+                <w:sz w:val="24"/>
+                <w:szCs w:val="24"/>
+              </w:rPr>
+              <w:t>Kita dapat membuat level baru melalui API</w:t>
+            </w:r>
+          </w:p>
+          <w:p>
+            <w:pPr>
+              <w:rPr>
+                <w:rFonts w:ascii="Times New Roman" w:eastAsia="SimSun" w:hAnsi="Times New Roman" w:cs="Times New Roman"/>
+                <w:sz w:val="24"/>
+                <w:szCs w:val="24"/>
+                <w:lang w:val="en-ID"/>
+              </w:rPr>
+            </w:pPr>
+            <w:r>
+              <w:rPr>
+                <w:rFonts w:ascii="Times New Roman" w:eastAsia="SimSun" w:hAnsi="Times New Roman" w:cs="Times New Roman"/>
+                <w:sz w:val="24"/>
+                <w:szCs w:val="24"/>
+                <w:lang w:val="en-ID"/>
+              </w:rPr>
+              <w:lastRenderedPageBreak/>
+              <w:t>Berikutnya lakukan percobaan menampilkan detail data. Jelaskan dan berikan</w:t>
+            </w:r>
+          </w:p>
+          <w:p>
+            <w:pPr>
+              <w:rPr>
+                <w:rFonts w:ascii="Times New Roman" w:eastAsia="SimSun" w:hAnsi="Times New Roman" w:cs="Times New Roman"/>
+                <w:sz w:val="24"/>
+                <w:szCs w:val="24"/>
+                <w:lang w:val="en-ID"/>
+              </w:rPr>
+            </w:pPr>
+            <w:r>
+              <w:rPr>
+                <w:rFonts w:ascii="Times New Roman" w:eastAsia="SimSun" w:hAnsi="Times New Roman" w:cs="Times New Roman"/>
+                <w:sz w:val="24"/>
+                <w:szCs w:val="24"/>
+                <w:lang w:val="en-ID"/>
+              </w:rPr>
+              <w:t>screenshoot hasil percobaan Anda.</w:t>
+            </w:r>
+          </w:p>
+          <w:p>
+            <w:pPr>
+              <w:rPr>
+                <w:rFonts w:ascii="Times New Roman" w:eastAsia="SimSun" w:hAnsi="Times New Roman" w:cs="Times New Roman"/>
+                <w:sz w:val="24"/>
+                <w:szCs w:val="24"/>
+              </w:rPr>
+            </w:pPr>
+            <w:r>
+              <w:rPr>
+                <w:rFonts w:ascii="Times New Roman" w:eastAsia="SimSun" w:hAnsi="Times New Roman" w:cs="Times New Roman"/>
+                <w:sz w:val="24"/>
+                <w:szCs w:val="24"/>
+              </w:rPr>
+              <w:drawing>
+                <wp:inline distT="0" distB="0" distL="0" distR="0" wp14:anchorId="4D89041B" wp14:editId="1F20C359">
+                  <wp:extent cx="4533900" cy="3338469"/>
+                  <wp:effectExtent l="0" t="0" r="0" b="0"/>
+                  <wp:docPr id="652991292" name="Picture 1"/>
+                  <wp:cNvGraphicFramePr>
+                    <a:graphicFrameLocks xmlns:a="http://schemas.openxmlformats.org/drawingml/2006/main" noChangeAspect="1"/>
+                  </wp:cNvGraphicFramePr>
+                  <a:graphic xmlns:a="http://schemas.openxmlformats.org/drawingml/2006/main">
+                    <a:graphicData uri="http://schemas.openxmlformats.org/drawingml/2006/picture">
+                      <pic:pic xmlns:pic="http://schemas.openxmlformats.org/drawingml/2006/picture">
+                        <pic:nvPicPr>
+                          <pic:cNvPr id="652991292" name=""/>
+                          <pic:cNvPicPr/>
+                        </pic:nvPicPr>
+                        <pic:blipFill>
+                          <a:blip r:embed="rId40"/>
+                          <a:stretch>
+                            <a:fillRect/>
+                          </a:stretch>
+                        </pic:blipFill>
+                        <pic:spPr>
+                          <a:xfrm>
+                            <a:off x="0" y="0"/>
+                            <a:ext cx="4540251" cy="3343145"/>
+                          </a:xfrm>
+                          <a:prstGeom prst="rect">
+                            <a:avLst/>
+                          </a:prstGeom>
+                        </pic:spPr>
+                      </pic:pic>
+                    </a:graphicData>
+                  </a:graphic>
+                </wp:inline>
+              </w:drawing>
+            </w:r>
+          </w:p>
+          <w:p>
+            <w:pPr>
+              <w:rPr>
+                <w:rFonts w:ascii="Times New Roman" w:eastAsia="SimSun" w:hAnsi="Times New Roman" w:cs="Times New Roman"/>
+                <w:sz w:val="24"/>
+                <w:szCs w:val="24"/>
+              </w:rPr>
+            </w:pPr>
+            <w:r>
+              <w:rPr>
+                <w:rFonts w:ascii="Times New Roman" w:eastAsia="SimSun" w:hAnsi="Times New Roman" w:cs="Times New Roman"/>
+                <w:sz w:val="24"/>
+                <w:szCs w:val="24"/>
+              </w:rPr>
+              <w:t>Menggunakan method GET, dan detail data dari level akan ditampilkan.</w:t>
+            </w:r>
+          </w:p>
+          <w:p>
+            <w:pPr>
+              <w:rPr>
+                <w:rFonts w:ascii="Times New Roman" w:eastAsia="SimSun" w:hAnsi="Times New Roman" w:cs="Times New Roman"/>
+                <w:sz w:val="24"/>
+                <w:szCs w:val="24"/>
+              </w:rPr>
+            </w:pPr>
+          </w:p>
+          <w:p>
+            <w:pPr>
+              <w:rPr>
+                <w:rFonts w:ascii="Times New Roman" w:eastAsia="SimSun" w:hAnsi="Times New Roman" w:cs="Times New Roman"/>
+                <w:sz w:val="24"/>
+                <w:szCs w:val="24"/>
+              </w:rPr>
+            </w:pPr>
+            <w:r>
+              <w:rPr>
+                <w:rFonts w:ascii="Times New Roman" w:eastAsia="SimSun" w:hAnsi="Times New Roman" w:cs="Times New Roman"/>
+                <w:sz w:val="24"/>
+                <w:szCs w:val="24"/>
+              </w:rPr>
+              <w:t>Jika sudah, kita coba untuk melakukan edit data menggunakan localhost/PWL_POSmain/public/api/levels/{id} dan method PUT. Isikan data yang ingin diubah pada tab Param</w:t>
+            </w:r>
+          </w:p>
+          <w:p>
+            <w:pPr>
+              <w:rPr>
+                <w:rFonts w:ascii="Times New Roman" w:eastAsia="SimSun" w:hAnsi="Times New Roman" w:cs="Times New Roman"/>
+                <w:sz w:val="24"/>
+                <w:szCs w:val="24"/>
+              </w:rPr>
+            </w:pPr>
+            <w:r>
+              <w:rPr>
+                <w:rFonts w:ascii="Times New Roman" w:eastAsia="SimSun" w:hAnsi="Times New Roman" w:cs="Times New Roman"/>
+                <w:sz w:val="24"/>
+                <w:szCs w:val="24"/>
+              </w:rPr>
+              <w:drawing>
+                <wp:inline distT="0" distB="0" distL="0" distR="0" wp14:anchorId="20A3512A" wp14:editId="4CAE484E">
+                  <wp:extent cx="4203700" cy="1995568"/>
+                  <wp:effectExtent l="0" t="0" r="6350" b="5080"/>
+                  <wp:docPr id="548033061" name="Picture 1"/>
+                  <wp:cNvGraphicFramePr>
+                    <a:graphicFrameLocks xmlns:a="http://schemas.openxmlformats.org/drawingml/2006/main" noChangeAspect="1"/>
+                  </wp:cNvGraphicFramePr>
+                  <a:graphic xmlns:a="http://schemas.openxmlformats.org/drawingml/2006/main">
+                    <a:graphicData uri="http://schemas.openxmlformats.org/drawingml/2006/picture">
+                      <pic:pic xmlns:pic="http://schemas.openxmlformats.org/drawingml/2006/picture">
+                        <pic:nvPicPr>
+                          <pic:cNvPr id="548033061" name=""/>
+                          <pic:cNvPicPr/>
+                        </pic:nvPicPr>
+                        <pic:blipFill>
+                          <a:blip r:embed="rId41"/>
+                          <a:stretch>
+                            <a:fillRect/>
+                          </a:stretch>
+                        </pic:blipFill>
+                        <pic:spPr>
+                          <a:xfrm>
+                            <a:off x="0" y="0"/>
+                            <a:ext cx="4206953" cy="1997112"/>
+                          </a:xfrm>
+                          <a:prstGeom prst="rect">
+                            <a:avLst/>
+                          </a:prstGeom>
+                        </pic:spPr>
+                      </pic:pic>
+                    </a:graphicData>
+                  </a:graphic>
+                </wp:inline>
+              </w:drawing>
+            </w:r>
+          </w:p>
+          <w:p>
+            <w:pPr>
+              <w:rPr>
+                <w:rFonts w:ascii="Times New Roman" w:eastAsia="SimSun" w:hAnsi="Times New Roman" w:cs="Times New Roman"/>
+                <w:sz w:val="24"/>
+                <w:szCs w:val="24"/>
+                <w:lang w:val="en-ID"/>
+              </w:rPr>
+            </w:pPr>
+            <w:r>
+              <w:rPr>
+                <w:rFonts w:ascii="Times New Roman" w:eastAsia="SimSun" w:hAnsi="Times New Roman" w:cs="Times New Roman"/>
+                <w:sz w:val="24"/>
+                <w:szCs w:val="24"/>
+                <w:lang w:val="en-ID"/>
+              </w:rPr>
+              <w:t>Terakhir lakukan percobaan hapus data. Jelaskan dan berikan screenshoot hasil</w:t>
+            </w:r>
+          </w:p>
+          <w:p>
+            <w:pPr>
+              <w:rPr>
+                <w:rFonts w:ascii="Times New Roman" w:eastAsia="SimSun" w:hAnsi="Times New Roman" w:cs="Times New Roman"/>
+                <w:sz w:val="24"/>
+                <w:szCs w:val="24"/>
+                <w:lang w:val="en-ID"/>
+              </w:rPr>
+            </w:pPr>
+            <w:r>
+              <w:rPr>
+                <w:rFonts w:ascii="Times New Roman" w:eastAsia="SimSun" w:hAnsi="Times New Roman" w:cs="Times New Roman"/>
+                <w:sz w:val="24"/>
+                <w:szCs w:val="24"/>
+                <w:lang w:val="en-ID"/>
+              </w:rPr>
+              <w:t>percobaan Anda</w:t>
+            </w:r>
+          </w:p>
+          <w:p>
+            <w:pPr>
+              <w:rPr>
+                <w:rFonts w:ascii="Times New Roman" w:eastAsia="SimSun" w:hAnsi="Times New Roman" w:cs="Times New Roman"/>
+                <w:sz w:val="24"/>
+                <w:szCs w:val="24"/>
+              </w:rPr>
+            </w:pPr>
+            <w:r>
+              <w:rPr>
+                <w:rFonts w:ascii="Times New Roman" w:eastAsia="SimSun" w:hAnsi="Times New Roman" w:cs="Times New Roman"/>
+                <w:sz w:val="24"/>
+                <w:szCs w:val="24"/>
+              </w:rPr>
+              <w:drawing>
+                <wp:inline distT="0" distB="0" distL="0" distR="0" wp14:anchorId="00E77225" wp14:editId="485C214E">
+                  <wp:extent cx="2787650" cy="1536408"/>
+                  <wp:effectExtent l="0" t="0" r="0" b="6985"/>
+                  <wp:docPr id="1504039602" name="Picture 1"/>
+                  <wp:cNvGraphicFramePr>
+                    <a:graphicFrameLocks xmlns:a="http://schemas.openxmlformats.org/drawingml/2006/main" noChangeAspect="1"/>
+                  </wp:cNvGraphicFramePr>
+                  <a:graphic xmlns:a="http://schemas.openxmlformats.org/drawingml/2006/main">
+                    <a:graphicData uri="http://schemas.openxmlformats.org/drawingml/2006/picture">
+                      <pic:pic xmlns:pic="http://schemas.openxmlformats.org/drawingml/2006/picture">
+                        <pic:nvPicPr>
+                          <pic:cNvPr id="1504039602" name=""/>
+                          <pic:cNvPicPr/>
+                        </pic:nvPicPr>
+                        <pic:blipFill>
+                          <a:blip r:embed="rId42"/>
+                          <a:stretch>
+                            <a:fillRect/>
+                          </a:stretch>
+                        </pic:blipFill>
+                        <pic:spPr>
+                          <a:xfrm>
+                            <a:off x="0" y="0"/>
+                            <a:ext cx="2790418" cy="1537933"/>
+                          </a:xfrm>
+                          <a:prstGeom prst="rect">
+                            <a:avLst/>
+                          </a:prstGeom>
+                        </pic:spPr>
+                      </pic:pic>
+                    </a:graphicData>
+                  </a:graphic>
+                </wp:inline>
+              </w:drawing>
+            </w:r>
+          </w:p>
+          <w:p>
+            <w:pPr>
+              <w:rPr>
+                <w:rFonts w:ascii="Times New Roman" w:eastAsia="SimSun" w:hAnsi="Times New Roman" w:cs="Times New Roman"/>
+                <w:sz w:val="24"/>
+                <w:szCs w:val="24"/>
+              </w:rPr>
+            </w:pPr>
+            <w:r>
+              <w:rPr>
+                <w:rFonts w:ascii="Times New Roman" w:eastAsia="SimSun" w:hAnsi="Times New Roman" w:cs="Times New Roman"/>
+                <w:sz w:val="24"/>
+                <w:szCs w:val="24"/>
+              </w:rPr>
+              <w:t>Kode destroy yang benar</w:t>
+            </w:r>
+          </w:p>
+          <w:p>
+            <w:pPr>
+              <w:rPr>
+                <w:rFonts w:ascii="Times New Roman" w:eastAsia="SimSun" w:hAnsi="Times New Roman" w:cs="Times New Roman"/>
+                <w:sz w:val="24"/>
+                <w:szCs w:val="24"/>
+              </w:rPr>
+            </w:pPr>
+            <w:r>
+              <w:rPr>
+                <w:rFonts w:ascii="Times New Roman" w:eastAsia="SimSun" w:hAnsi="Times New Roman" w:cs="Times New Roman"/>
+                <w:sz w:val="24"/>
+                <w:szCs w:val="24"/>
+              </w:rPr>
+              <w:lastRenderedPageBreak/>
+              <w:drawing>
+                <wp:inline distT="0" distB="0" distL="0" distR="0" wp14:anchorId="43FCE590" wp14:editId="2F1478A7">
+                  <wp:extent cx="4749800" cy="1706405"/>
+                  <wp:effectExtent l="0" t="0" r="0" b="8255"/>
+                  <wp:docPr id="332230647" name="Picture 1"/>
+                  <wp:cNvGraphicFramePr>
+                    <a:graphicFrameLocks xmlns:a="http://schemas.openxmlformats.org/drawingml/2006/main" noChangeAspect="1"/>
+                  </wp:cNvGraphicFramePr>
+                  <a:graphic xmlns:a="http://schemas.openxmlformats.org/drawingml/2006/main">
+                    <a:graphicData uri="http://schemas.openxmlformats.org/drawingml/2006/picture">
+                      <pic:pic xmlns:pic="http://schemas.openxmlformats.org/drawingml/2006/picture">
+                        <pic:nvPicPr>
+                          <pic:cNvPr id="332230647" name=""/>
+                          <pic:cNvPicPr/>
+                        </pic:nvPicPr>
+                        <pic:blipFill>
+                          <a:blip r:embed="rId43"/>
+                          <a:stretch>
+                            <a:fillRect/>
+                          </a:stretch>
+                        </pic:blipFill>
+                        <pic:spPr>
+                          <a:xfrm>
+                            <a:off x="0" y="0"/>
+                            <a:ext cx="4756453" cy="1708795"/>
+                          </a:xfrm>
+                          <a:prstGeom prst="rect">
+                            <a:avLst/>
+                          </a:prstGeom>
+                        </pic:spPr>
+                      </pic:pic>
+                    </a:graphicData>
+                  </a:graphic>
+                </wp:inline>
+              </w:drawing>
+            </w:r>
+          </w:p>
+          <w:p>
+            <w:pPr>
+              <w:rPr>
+                <w:rFonts w:ascii="Times New Roman" w:eastAsia="SimSun" w:hAnsi="Times New Roman" w:cs="Times New Roman"/>
+                <w:sz w:val="24"/>
+                <w:szCs w:val="24"/>
+              </w:rPr>
+            </w:pPr>
+            <w:r>
+              <w:rPr>
+                <w:rFonts w:ascii="Times New Roman" w:eastAsia="SimSun" w:hAnsi="Times New Roman" w:cs="Times New Roman"/>
+                <w:sz w:val="24"/>
+                <w:szCs w:val="24"/>
+              </w:rPr>
+              <w:t>Saya menghapus level_id 16 (SPG)</w:t>
+            </w:r>
+          </w:p>
+          <w:p>
+            <w:pPr>
+              <w:rPr>
+                <w:rFonts w:ascii="Times New Roman" w:eastAsia="SimSun" w:hAnsi="Times New Roman" w:cs="Times New Roman"/>
+                <w:sz w:val="24"/>
+                <w:szCs w:val="24"/>
+              </w:rPr>
+            </w:pPr>
+          </w:p>
+          <w:p>
+            <w:pPr>
+              <w:rPr>
+                <w:rFonts w:ascii="Times New Roman" w:eastAsia="SimSun" w:hAnsi="Times New Roman" w:cs="Times New Roman"/>
+                <w:sz w:val="24"/>
+                <w:szCs w:val="24"/>
+              </w:rPr>
+            </w:pPr>
+            <w:r>
+              <w:rPr>
+                <w:rFonts w:ascii="Times New Roman" w:eastAsia="SimSun" w:hAnsi="Times New Roman" w:cs="Times New Roman"/>
+                <w:sz w:val="24"/>
+                <w:szCs w:val="24"/>
+              </w:rPr>
+              <w:drawing>
+                <wp:inline distT="0" distB="0" distL="0" distR="0" wp14:anchorId="099CA167" wp14:editId="786573AC">
+                  <wp:extent cx="4343400" cy="2163333"/>
+                  <wp:effectExtent l="0" t="0" r="0" b="8890"/>
+                  <wp:docPr id="944225408" name="Picture 1"/>
+                  <wp:cNvGraphicFramePr>
+                    <a:graphicFrameLocks xmlns:a="http://schemas.openxmlformats.org/drawingml/2006/main" noChangeAspect="1"/>
+                  </wp:cNvGraphicFramePr>
+                  <a:graphic xmlns:a="http://schemas.openxmlformats.org/drawingml/2006/main">
+                    <a:graphicData uri="http://schemas.openxmlformats.org/drawingml/2006/picture">
+                      <pic:pic xmlns:pic="http://schemas.openxmlformats.org/drawingml/2006/picture">
+                        <pic:nvPicPr>
+                          <pic:cNvPr id="944225408" name=""/>
+                          <pic:cNvPicPr/>
+                        </pic:nvPicPr>
+                        <pic:blipFill>
+                          <a:blip r:embed="rId44"/>
+                          <a:stretch>
+                            <a:fillRect/>
+                          </a:stretch>
+                        </pic:blipFill>
+                        <pic:spPr>
+                          <a:xfrm>
+                            <a:off x="0" y="0"/>
+                            <a:ext cx="4346778" cy="2165015"/>
+                          </a:xfrm>
+                          <a:prstGeom prst="rect">
+                            <a:avLst/>
+                          </a:prstGeom>
+                        </pic:spPr>
+                      </pic:pic>
+                    </a:graphicData>
+                  </a:graphic>
+                </wp:inline>
+              </w:drawing>
+            </w:r>
+          </w:p>
+          <w:p>
+            <w:pPr>
+              <w:rPr>
+                <w:rFonts w:ascii="Times New Roman" w:eastAsia="SimSun" w:hAnsi="Times New Roman" w:cs="Times New Roman"/>
+                <w:sz w:val="24"/>
+                <w:szCs w:val="24"/>
+              </w:rPr>
+            </w:pPr>
+            <w:r>
+              <w:rPr>
+                <w:rFonts w:ascii="Times New Roman" w:eastAsia="SimSun" w:hAnsi="Times New Roman" w:cs="Times New Roman"/>
+                <w:sz w:val="24"/>
+                <w:szCs w:val="24"/>
+              </w:rPr>
+              <w:t>Data terhapus dari database.</w:t>
+            </w:r>
+          </w:p>
+          <w:p>
+            <w:pPr>
+              <w:rPr>
+                <w:rFonts w:ascii="Times New Roman" w:eastAsia="SimSun" w:hAnsi="Times New Roman" w:cs="Times New Roman"/>
+                <w:sz w:val="24"/>
+                <w:szCs w:val="24"/>
+              </w:rPr>
+            </w:pPr>
+            <w:r>
+              <w:rPr>
+                <w:rFonts w:ascii="Times New Roman" w:eastAsia="SimSun" w:hAnsi="Times New Roman" w:cs="Times New Roman"/>
+                <w:sz w:val="24"/>
+                <w:szCs w:val="24"/>
+              </w:rPr>
+              <w:t xml:space="preserve"> </w:t>
+            </w:r>
+          </w:p>
+          <w:p>
+            <w:pPr>
+              <w:rPr>
+                <w:rFonts w:ascii="Times New Roman" w:eastAsia="SimSun" w:hAnsi="Times New Roman" w:cs="Times New Roman"/>
+                <w:sz w:val="24"/>
+                <w:szCs w:val="24"/>
+              </w:rPr>
+            </w:pPr>
+            <w:r>
+              <w:rPr>
+                <w:rFonts w:ascii="Times New Roman" w:eastAsia="SimSun" w:hAnsi="Times New Roman" w:cs="Times New Roman"/>
+                <w:sz w:val="24"/>
+                <w:szCs w:val="24"/>
+              </w:rPr>
+              <w:t>Commit GitHub</w:t>
+            </w:r>
+          </w:p>
+          <w:p>
+            <w:pPr>
+              <w:rPr>
+                <w:rFonts w:ascii="Times New Roman" w:eastAsia="SimSun" w:hAnsi="Times New Roman" w:cs="Times New Roman"/>
+                <w:sz w:val="24"/>
+                <w:szCs w:val="24"/>
+              </w:rPr>
+            </w:pPr>
+            <w:r>
+              <w:rPr>
+                <w:rFonts w:ascii="Times New Roman" w:eastAsia="SimSun" w:hAnsi="Times New Roman" w:cs="Times New Roman"/>
+                <w:sz w:val="24"/>
+                <w:szCs w:val="24"/>
+              </w:rPr>
+              <w:drawing>
+                <wp:inline distT="0" distB="0" distL="0" distR="0" wp14:anchorId="47C20A91" wp14:editId="09D564B8">
+                  <wp:extent cx="2590800" cy="543748"/>
+                  <wp:effectExtent l="0" t="0" r="0" b="8890"/>
+                  <wp:docPr id="459557880" name="Picture 1"/>
+                  <wp:cNvGraphicFramePr>
+                    <a:graphicFrameLocks xmlns:a="http://schemas.openxmlformats.org/drawingml/2006/main" noChangeAspect="1"/>
+                  </wp:cNvGraphicFramePr>
+                  <a:graphic xmlns:a="http://schemas.openxmlformats.org/drawingml/2006/main">
+                    <a:graphicData uri="http://schemas.openxmlformats.org/drawingml/2006/picture">
+                      <pic:pic xmlns:pic="http://schemas.openxmlformats.org/drawingml/2006/picture">
+                        <pic:nvPicPr>
+                          <pic:cNvPr id="459557880" name=""/>
+                          <pic:cNvPicPr/>
+                        </pic:nvPicPr>
+                        <pic:blipFill>
+                          <a:blip r:embed="rId45"/>
+                          <a:stretch>
+                            <a:fillRect/>
+                          </a:stretch>
+                        </pic:blipFill>
+                        <pic:spPr>
+                          <a:xfrm>
+                            <a:off x="0" y="0"/>
+                            <a:ext cx="2597430" cy="545139"/>
+                          </a:xfrm>
+                          <a:prstGeom prst="rect">
+                            <a:avLst/>
+                          </a:prstGeom>
+                        </pic:spPr>
+                      </pic:pic>
+                    </a:graphicData>
+                  </a:graphic>
+                </wp:inline>
+              </w:drawing>
+            </w:r>
           </w:p>
         </w:tc>
       </w:tr>
@@ -3128,6 +4659,7 @@
                 <w:sz w:val="24"/>
                 <w:szCs w:val="24"/>
               </w:rPr>
+              <w:lastRenderedPageBreak/>
               <w:t>5.</w:t>
             </w:r>
           </w:p>

</xml_diff>